<commit_message>
chapter 2 IID and rows
</commit_message>
<xml_diff>
--- a/chapter_01_undertsnading_tabular_data.docx
+++ b/chapter_01_undertsnading_tabular_data.docx
@@ -140,7 +140,15 @@
       </w:pPr>
       <w:r>
         <w:rPr/>
-        <w:t>Compared to deep learning with other types of data (e.g., images, video, text, audio), deep learning with tabular data gets little attention from academic researchers.</w:t>
+        <w:t xml:space="preserve">Compared to deep learning with other types of data (e.g., images, video, text, audio), deep learning with tabular data gets little attention from academic researchers </w:t>
+      </w:r>
+      <w:r>
+        <w:rPr/>
+        <w:t>(lack of good business data)</w:t>
+      </w:r>
+      <w:r>
+        <w:rPr/>
+        <w:t>.</w:t>
       </w:r>
     </w:p>
     <w:p>
@@ -225,7 +233,7 @@
       </w:pPr>
       <w:r>
         <w:rPr/>
-        <w:t>Generative AI, especially LLMs, significantly affects how AI is perceived, diffused across individuals and organizations, and utilized. LLMs can help automate various tasks related to tabular data analysis and modeling, especially when related to textual inputs and outputs</w:t>
+        <w:t>Generative AI, especially LLMs, significantly affects how AI is perceived, diffused across individuals and organizations, and utilized. LLMs can help automate various tasks related to tabular data analysis and modelling, especially when related to textual inputs and outputs</w:t>
       </w:r>
     </w:p>
     <w:sectPr>
@@ -235,6 +243,7 @@
       <w:pgNumType w:fmt="decimal"/>
       <w:formProt w:val="false"/>
       <w:textDirection w:val="lrTb"/>
+      <w:docGrid w:type="default" w:linePitch="100" w:charSpace="0"/>
     </w:sectPr>
   </w:body>
 </w:document>
@@ -514,14 +523,12 @@
       <w:rPr>
         <w:rFonts w:ascii="Liberation Serif" w:hAnsi="Liberation Serif" w:eastAsia="Noto Serif CJK SC" w:cs="Lohit Devanagari"/>
         <w:kern w:val="2"/>
-        <w:sz w:val="24"/>
         <w:szCs w:val="24"/>
         <w:lang w:val="en-GB" w:eastAsia="zh-CN" w:bidi="hi-IN"/>
       </w:rPr>
     </w:rPrDefault>
     <w:pPrDefault>
       <w:pPr>
-        <w:widowControl/>
         <w:suppressAutoHyphens w:val="true"/>
       </w:pPr>
     </w:pPrDefault>
@@ -531,7 +538,10 @@
     <w:qFormat/>
     <w:pPr>
       <w:widowControl/>
+      <w:suppressAutoHyphens w:val="true"/>
       <w:bidi w:val="0"/>
+      <w:spacing w:before="0" w:after="0"/>
+      <w:jc w:val="start"/>
     </w:pPr>
     <w:rPr>
       <w:rFonts w:ascii="Liberation Serif" w:hAnsi="Liberation Serif" w:eastAsia="Noto Serif CJK SC" w:cs="Lohit Devanagari"/>

</xml_diff>